<commit_message>
Thiet ke lop Station
</commit_message>
<xml_diff>
--- a/Software_ClassDesign_DataModeling/DataModeling/Thiết kế lớp Station.docx
+++ b/Software_ClassDesign_DataModeling/DataModeling/Thiết kế lớp Station.docx
@@ -107,6 +107,8 @@
         </w:rPr>
         <w:t>kế</w:t>
       </w:r>
+      <w:bookmarkStart w:id="0" w:name="_GoBack"/>
+      <w:bookmarkEnd w:id="0"/>
       <w:proofErr w:type="spellEnd"/>
     </w:p>
     <w:p>
@@ -164,7 +166,18 @@
           <w:sz w:val="28"/>
           <w:szCs w:val="44"/>
         </w:rPr>
-        <w:t>StationController</w:t>
+        <w:t>StationControlle</w:t>
+      </w:r>
+      <w:r>
+        <w:rPr>
+          <w:rFonts w:ascii="Cambria" w:hAnsi="Cambria" w:cs="Times New Roman"/>
+          <w:b/>
+          <w:bCs/>
+          <w:color w:val="auto"/>
+          <w:sz w:val="28"/>
+          <w:szCs w:val="44"/>
+        </w:rPr>
+        <w:t>r</w:t>
       </w:r>
       <w:proofErr w:type="spellEnd"/>
     </w:p>
@@ -3172,10 +3185,7 @@
       </w:r>
       <w:proofErr w:type="spellEnd"/>
     </w:p>
-    <w:p>
-      <w:bookmarkStart w:id="0" w:name="_GoBack"/>
-      <w:bookmarkEnd w:id="0"/>
-    </w:p>
+    <w:p/>
     <w:sectPr>
       <w:pgSz w:w="11906" w:h="16838" w:code="9"/>
       <w:pgMar w:top="720" w:right="720" w:bottom="720" w:left="720" w:header="720" w:footer="720" w:gutter="0"/>

</xml_diff>